<commit_message>
Monogo lab 1 basics for college
</commit_message>
<xml_diff>
--- a/MongoDB/6. Mongodb as nosql database.docx
+++ b/MongoDB/6. Mongodb as nosql database.docx
@@ -835,21 +835,152 @@
         </w:drawing>
       </w:r>
     </w:p>
-    <w:p>
-      <w:pPr>
-        <w:ind w:left="360"/>
-      </w:pPr>
-    </w:p>
-    <w:p>
-      <w:pPr>
-        <w:ind w:left="360"/>
-      </w:pPr>
-    </w:p>
-    <w:p>
-      <w:pPr>
-        <w:ind w:left="360"/>
-      </w:pPr>
-    </w:p>
+    <w:p/>
+    <w:p/>
+    <w:p>
+      <w:r>
+        <w:t>Find:</w:t>
+      </w:r>
+    </w:p>
+    <w:p>
+      <w:r>
+        <w:t>//sort</w:t>
+      </w:r>
+    </w:p>
+    <w:p>
+      <w:proofErr w:type="spellStart"/>
+      <w:r>
+        <w:t>db.lecturers.find</w:t>
+      </w:r>
+      <w:proofErr w:type="spellEnd"/>
+      <w:r>
+        <w:t>({name: "Sandesh"})</w:t>
+      </w:r>
+    </w:p>
+    <w:p>
+      <w:r>
+        <w:drawing>
+          <wp:inline distT="0" distB="0" distL="0" distR="0" wp14:anchorId="06CE9E41" wp14:editId="168C252C">
+            <wp:extent cx="4136571" cy="3984176"/>
+            <wp:effectExtent l="0" t="0" r="0" b="0"/>
+            <wp:docPr id="17" name="Picture 17"/>
+            <wp:cNvGraphicFramePr>
+              <a:graphicFrameLocks xmlns:a="http://schemas.openxmlformats.org/drawingml/2006/main" noChangeAspect="1"/>
+            </wp:cNvGraphicFramePr>
+            <a:graphic xmlns:a="http://schemas.openxmlformats.org/drawingml/2006/main">
+              <a:graphicData uri="http://schemas.openxmlformats.org/drawingml/2006/picture">
+                <pic:pic xmlns:pic="http://schemas.openxmlformats.org/drawingml/2006/picture">
+                  <pic:nvPicPr>
+                    <pic:cNvPr id="1" name=""/>
+                    <pic:cNvPicPr/>
+                  </pic:nvPicPr>
+                  <pic:blipFill>
+                    <a:blip r:embed="rId8"/>
+                    <a:stretch>
+                      <a:fillRect/>
+                    </a:stretch>
+                  </pic:blipFill>
+                  <pic:spPr>
+                    <a:xfrm>
+                      <a:off x="0" y="0"/>
+                      <a:ext cx="4139464" cy="3986962"/>
+                    </a:xfrm>
+                    <a:prstGeom prst="rect">
+                      <a:avLst/>
+                    </a:prstGeom>
+                  </pic:spPr>
+                </pic:pic>
+              </a:graphicData>
+            </a:graphic>
+          </wp:inline>
+        </w:drawing>
+      </w:r>
+    </w:p>
+    <w:p/>
+    <w:p>
+      <w:r>
+        <w:lastRenderedPageBreak/>
+        <w:t>Delete:</w:t>
+      </w:r>
+    </w:p>
+    <w:p>
+      <w:r>
+        <w:t>//delete document</w:t>
+      </w:r>
+    </w:p>
+    <w:p>
+      <w:proofErr w:type="spellStart"/>
+      <w:r>
+        <w:t>db.lecturers.deleteOne</w:t>
+      </w:r>
+      <w:proofErr w:type="spellEnd"/>
+      <w:r>
+        <w:t xml:space="preserve">({_id: </w:t>
+      </w:r>
+      <w:proofErr w:type="spellStart"/>
+      <w:r>
+        <w:t>ObjectId</w:t>
+      </w:r>
+      <w:proofErr w:type="spellEnd"/>
+      <w:r>
+        <w:t>('6928210019dfb48285a20064')})</w:t>
+      </w:r>
+    </w:p>
+    <w:p>
+      <w:r>
+        <w:drawing>
+          <wp:inline distT="0" distB="0" distL="0" distR="0" wp14:anchorId="7C659A1B" wp14:editId="06F55B7D">
+            <wp:extent cx="5274310" cy="2567305"/>
+            <wp:effectExtent l="0" t="0" r="2540" b="4445"/>
+            <wp:docPr id="18" name="Picture 18"/>
+            <wp:cNvGraphicFramePr>
+              <a:graphicFrameLocks xmlns:a="http://schemas.openxmlformats.org/drawingml/2006/main" noChangeAspect="1"/>
+            </wp:cNvGraphicFramePr>
+            <a:graphic xmlns:a="http://schemas.openxmlformats.org/drawingml/2006/main">
+              <a:graphicData uri="http://schemas.openxmlformats.org/drawingml/2006/picture">
+                <pic:pic xmlns:pic="http://schemas.openxmlformats.org/drawingml/2006/picture">
+                  <pic:nvPicPr>
+                    <pic:cNvPr id="1" name=""/>
+                    <pic:cNvPicPr/>
+                  </pic:nvPicPr>
+                  <pic:blipFill>
+                    <a:blip r:embed="rId9"/>
+                    <a:stretch>
+                      <a:fillRect/>
+                    </a:stretch>
+                  </pic:blipFill>
+                  <pic:spPr>
+                    <a:xfrm>
+                      <a:off x="0" y="0"/>
+                      <a:ext cx="5274310" cy="2567305"/>
+                    </a:xfrm>
+                    <a:prstGeom prst="rect">
+                      <a:avLst/>
+                    </a:prstGeom>
+                  </pic:spPr>
+                </pic:pic>
+              </a:graphicData>
+            </a:graphic>
+          </wp:inline>
+        </w:drawing>
+      </w:r>
+    </w:p>
+    <w:p>
+      <w:r>
+        <w:t>.</w:t>
+      </w:r>
+      <w:proofErr w:type="spellStart"/>
+      <w:r>
+        <w:t>deleteMany</w:t>
+      </w:r>
+      <w:proofErr w:type="spellEnd"/>
+      <w:r>
+        <w:t>({filter})</w:t>
+      </w:r>
+    </w:p>
+    <w:p/>
+    <w:p/>
+    <w:p/>
     <w:p>
       <w:pPr>
         <w:ind w:left="360"/>

</xml_diff>